<commit_message>
edit final test report
</commit_message>
<xml_diff>
--- a/QA/2 week/TEST REPORT.docx
+++ b/QA/2 week/TEST REPORT.docx
@@ -19,7 +19,7 @@
           <w:sz w:val="36"/>
           <w:szCs w:val="36"/>
         </w:rPr>
-        <w:t>Промежуточный о</w:t>
+        <w:t>Финальный о</w:t>
       </w:r>
       <w:r>
         <w:rPr>
@@ -1593,15 +1593,7 @@
         <w:t xml:space="preserve">Все запланированные тесты проведены. </w:t>
       </w:r>
       <w:r>
-        <w:t xml:space="preserve">Новые ошибки не найдены. </w:t>
-      </w:r>
-      <w:proofErr w:type="spellStart"/>
-      <w:r>
-        <w:t>Все</w:t>
-      </w:r>
-      <w:proofErr w:type="spellEnd"/>
-      <w:r>
-        <w:t xml:space="preserve"> найденные ошибки задокументированы. </w:t>
+        <w:t xml:space="preserve">Новые ошибки не найдены. Все найденные ошибки задокументированы. </w:t>
       </w:r>
       <w:r>
         <w:t>Критические ошибки исправлены.</w:t>
@@ -1628,10 +1620,7 @@
         <w:t>д</w:t>
       </w:r>
       <w:r>
-        <w:t>иалоговое окно подтверждения удаления не модальное</w:t>
-      </w:r>
-      <w:r>
-        <w:t xml:space="preserve"> </w:t>
+        <w:t xml:space="preserve">иалоговое окно подтверждения удаления не модальное </w:t>
       </w:r>
       <w:r>
         <w:t>(</w:t>

</xml_diff>